<commit_message>
write something in coursach))
</commit_message>
<xml_diff>
--- a/курсач/Курсовая Претков.docx
+++ b/курсач/Курсовая Претков.docx
@@ -461,6 +461,12 @@
     <w:bookmarkStart w:id="25" w:name="_Toc105444469" w:displacedByCustomXml="next"/>
     <w:sdt>
       <w:sdtPr>
+        <w:rPr>
+          <w:rFonts w:ascii="Times New Roman" w:eastAsia="Times New Roman" w:hAnsi="Times New Roman" w:cs="Times New Roman"/>
+          <w:color w:val="auto"/>
+          <w:sz w:val="28"/>
+          <w:szCs w:val="24"/>
+        </w:rPr>
         <w:id w:val="-341246171"/>
         <w:docPartObj>
           <w:docPartGallery w:val="Table of Contents"/>
@@ -469,12 +475,8 @@
       </w:sdtPr>
       <w:sdtEndPr>
         <w:rPr>
-          <w:rFonts w:ascii="Times New Roman" w:eastAsia="Times New Roman" w:hAnsi="Times New Roman" w:cs="Times New Roman"/>
           <w:b/>
           <w:bCs/>
-          <w:color w:val="auto"/>
-          <w:sz w:val="28"/>
-          <w:szCs w:val="24"/>
         </w:rPr>
       </w:sdtEndPr>
       <w:sdtContent>
@@ -2311,7 +2313,51 @@
         <w:rPr>
           <w:szCs w:val="28"/>
         </w:rPr>
-        <w:t xml:space="preserve"> и</w:t>
+        <w:t xml:space="preserve"> </w:t>
+      </w:r>
+      <w:r>
+        <w:rPr>
+          <w:szCs w:val="28"/>
+        </w:rPr>
+        <w:t>с упором на</w:t>
+      </w:r>
+      <w:r>
+        <w:rPr>
+          <w:szCs w:val="28"/>
+        </w:rPr>
+        <w:t xml:space="preserve"> </w:t>
+      </w:r>
+      <w:r>
+        <w:rPr>
+          <w:szCs w:val="28"/>
+          <w:lang w:val="en-US"/>
+        </w:rPr>
+        <w:t>process</w:t>
+      </w:r>
+      <w:r>
+        <w:rPr>
+          <w:szCs w:val="28"/>
+        </w:rPr>
+        <w:t xml:space="preserve"> </w:t>
+      </w:r>
+      <w:r>
+        <w:rPr>
+          <w:szCs w:val="28"/>
+          <w:lang w:val="en-US"/>
+        </w:rPr>
+        <w:t>discovery</w:t>
+      </w:r>
+      <w:r>
+        <w:rPr>
+          <w:szCs w:val="28"/>
+        </w:rPr>
+        <w:t xml:space="preserve"> </w:t>
+      </w:r>
+      <w:r>
+        <w:rPr>
+          <w:szCs w:val="28"/>
+        </w:rPr>
+        <w:t>и</w:t>
       </w:r>
       <w:r>
         <w:rPr>
@@ -2707,7 +2753,6 @@
         </w:rPr>
         <w:t>Базы данных активно используются при получении исходных данных для процесса анализа. Среди них выделяют реляционные (</w:t>
       </w:r>
-      <w:proofErr w:type="spellStart"/>
       <w:r>
         <w:rPr>
           <w:szCs w:val="28"/>
@@ -2715,7 +2760,6 @@
         </w:rPr>
         <w:t>sql</w:t>
       </w:r>
-      <w:proofErr w:type="spellEnd"/>
       <w:r>
         <w:rPr>
           <w:szCs w:val="28"/>
@@ -2734,7 +2778,6 @@
         </w:rPr>
         <w:t xml:space="preserve"> (</w:t>
       </w:r>
-      <w:proofErr w:type="spellStart"/>
       <w:r>
         <w:rPr>
           <w:szCs w:val="28"/>
@@ -2742,7 +2785,6 @@
         </w:rPr>
         <w:t>nosql</w:t>
       </w:r>
-      <w:proofErr w:type="spellEnd"/>
       <w:r>
         <w:rPr>
           <w:szCs w:val="28"/>
@@ -2912,25 +2954,7 @@
           <w:szCs w:val="28"/>
           <w:highlight w:val="white"/>
         </w:rPr>
-        <w:t xml:space="preserve"> чтобы улучшить бизнес-процессы. Данное направление включает в себя </w:t>
-      </w:r>
-      <w:proofErr w:type="spellStart"/>
-      <w:r>
-        <w:rPr>
-          <w:color w:val="202122"/>
-          <w:szCs w:val="28"/>
-          <w:highlight w:val="white"/>
-        </w:rPr>
-        <w:t>стохастику</w:t>
-      </w:r>
-      <w:proofErr w:type="spellEnd"/>
-      <w:r>
-        <w:rPr>
-          <w:color w:val="202122"/>
-          <w:szCs w:val="28"/>
-          <w:highlight w:val="white"/>
-        </w:rPr>
-        <w:t xml:space="preserve">, оптимизацию, менеджмент бизнес-процессов, </w:t>
+        <w:t xml:space="preserve"> чтобы улучшить бизнес-процессы. Данное направление включает в себя стохастику, оптимизацию, менеджмент бизнес-процессов, </w:t>
       </w:r>
       <w:r>
         <w:rPr>
@@ -2978,23 +3002,13 @@
           <w:highlight w:val="white"/>
         </w:rPr>
       </w:pPr>
-      <w:proofErr w:type="spellStart"/>
-      <w:r>
-        <w:rPr>
-          <w:color w:val="202122"/>
-          <w:szCs w:val="28"/>
-          <w:highlight w:val="white"/>
-        </w:rPr>
-        <w:t>Стохастика</w:t>
-      </w:r>
-      <w:proofErr w:type="spellEnd"/>
-      <w:r>
-        <w:rPr>
-          <w:color w:val="202122"/>
-          <w:szCs w:val="28"/>
-          <w:highlight w:val="white"/>
-        </w:rPr>
-        <w:t xml:space="preserve"> предоставляет средства для анализа случайных процессов. Поведение процесса или системы моделируется случайными переменными.</w:t>
+      <w:r>
+        <w:rPr>
+          <w:color w:val="202122"/>
+          <w:szCs w:val="28"/>
+          <w:highlight w:val="white"/>
+        </w:rPr>
+        <w:t>Стохастика предоставляет средства для анализа случайных процессов. Поведение процесса или системы моделируется случайными переменными.</w:t>
       </w:r>
     </w:p>
     <w:p>
@@ -3097,7 +3111,6 @@
         </w:rPr>
         <w:t>Способы улучшения бизнес-процессов — это различные подходы, направленные на улучшения процессов. Например, методика 6</w:t>
       </w:r>
-      <w:proofErr w:type="spellStart"/>
       <w:r>
         <w:rPr>
           <w:color w:val="202122"/>
@@ -3107,7 +3120,6 @@
         </w:rPr>
         <w:t>sigm</w:t>
       </w:r>
-      <w:proofErr w:type="spellEnd"/>
       <w:r>
         <w:rPr>
           <w:color w:val="202122"/>
@@ -4159,7 +4171,6 @@
         </w:rPr>
         <w:t xml:space="preserve"> = (</w:t>
       </w:r>
-      <w:proofErr w:type="gramStart"/>
       <w:r>
         <w:rPr>
           <w:color w:val="202122"/>
@@ -4186,7 +4197,6 @@
         </w:rPr>
         <w:t>A</w:t>
       </w:r>
-      <w:proofErr w:type="gramEnd"/>
       <w:r>
         <w:rPr>
           <w:color w:val="202122"/>
@@ -4261,25 +4271,7 @@
           <w:szCs w:val="28"/>
           <w:highlight w:val="white"/>
         </w:rPr>
-        <w:t xml:space="preserve"> S × A × S это множество переходов. </w:t>
-      </w:r>
-      <w:proofErr w:type="spellStart"/>
-      <w:r>
-        <w:rPr>
-          <w:color w:val="202122"/>
-          <w:szCs w:val="28"/>
-          <w:highlight w:val="white"/>
-        </w:rPr>
-        <w:t>Sstart</w:t>
-      </w:r>
-      <w:proofErr w:type="spellEnd"/>
-      <w:r>
-        <w:rPr>
-          <w:color w:val="202122"/>
-          <w:szCs w:val="28"/>
-          <w:highlight w:val="white"/>
-        </w:rPr>
-        <w:t xml:space="preserve"> </w:t>
+        <w:t xml:space="preserve"> S × A × S это множество переходов. Sstart </w:t>
       </w:r>
       <w:r>
         <w:rPr>
@@ -4296,25 +4288,7 @@
           <w:szCs w:val="28"/>
           <w:highlight w:val="white"/>
         </w:rPr>
-        <w:t xml:space="preserve"> S это множество начальных состояний и </w:t>
-      </w:r>
-      <w:proofErr w:type="spellStart"/>
-      <w:r>
-        <w:rPr>
-          <w:color w:val="202122"/>
-          <w:szCs w:val="28"/>
-          <w:highlight w:val="white"/>
-        </w:rPr>
-        <w:t>Send</w:t>
-      </w:r>
-      <w:proofErr w:type="spellEnd"/>
-      <w:r>
-        <w:rPr>
-          <w:color w:val="202122"/>
-          <w:szCs w:val="28"/>
-          <w:highlight w:val="white"/>
-        </w:rPr>
-        <w:t xml:space="preserve"> </w:t>
+        <w:t xml:space="preserve"> S это множество начальных состояний и Send </w:t>
       </w:r>
       <w:r>
         <w:rPr>
@@ -5218,27 +5192,7 @@
           <w:szCs w:val="28"/>
           <w:highlight w:val="white"/>
         </w:rPr>
-        <w:t xml:space="preserve">расширяемый язык разметки для </w:t>
-      </w:r>
-      <w:proofErr w:type="spellStart"/>
-      <w:r>
-        <w:rPr>
-          <w:iCs/>
-          <w:color w:val="202122"/>
-          <w:szCs w:val="28"/>
-          <w:highlight w:val="white"/>
-        </w:rPr>
-        <w:t>mining</w:t>
-      </w:r>
-      <w:proofErr w:type="spellEnd"/>
-      <w:r>
-        <w:rPr>
-          <w:iCs/>
-          <w:color w:val="202122"/>
-          <w:szCs w:val="28"/>
-          <w:highlight w:val="white"/>
-        </w:rPr>
-        <w:t>).</w:t>
+        <w:t>расширяемый язык разметки для mining).</w:t>
       </w:r>
     </w:p>
     <w:p>
@@ -5353,47 +5307,7 @@
           <w:szCs w:val="28"/>
           <w:highlight w:val="white"/>
         </w:rPr>
-        <w:t xml:space="preserve">Минимально необходимым набором данных являются столбцы с </w:t>
-      </w:r>
-      <w:proofErr w:type="spellStart"/>
-      <w:r>
-        <w:rPr>
-          <w:iCs/>
-          <w:color w:val="202122"/>
-          <w:szCs w:val="28"/>
-          <w:highlight w:val="white"/>
-        </w:rPr>
-        <w:t>case</w:t>
-      </w:r>
-      <w:proofErr w:type="spellEnd"/>
-      <w:r>
-        <w:rPr>
-          <w:iCs/>
-          <w:color w:val="202122"/>
-          <w:szCs w:val="28"/>
-          <w:highlight w:val="white"/>
-        </w:rPr>
-        <w:t xml:space="preserve"> </w:t>
-      </w:r>
-      <w:proofErr w:type="spellStart"/>
-      <w:r>
-        <w:rPr>
-          <w:iCs/>
-          <w:color w:val="202122"/>
-          <w:szCs w:val="28"/>
-          <w:highlight w:val="white"/>
-        </w:rPr>
-        <w:t>id</w:t>
-      </w:r>
-      <w:proofErr w:type="spellEnd"/>
-      <w:r>
-        <w:rPr>
-          <w:iCs/>
-          <w:color w:val="202122"/>
-          <w:szCs w:val="28"/>
-          <w:highlight w:val="white"/>
-        </w:rPr>
-        <w:t xml:space="preserve"> и действием. Также важно чтобы события внутри одного случая должны быть упорядочены, так как без этого свойства будет невозможно выяснить зависимости в модели процесса.</w:t>
+        <w:t>Минимально необходимым набором данных являются столбцы с case id и действием. Также важно чтобы события внутри одного случая должны быть упорядочены, так как без этого свойства будет невозможно выяснить зависимости в модели процесса.</w:t>
       </w:r>
     </w:p>
     <w:p>
@@ -5734,7 +5648,6 @@
         </w:rPr>
         <w:t xml:space="preserve"> </w:t>
       </w:r>
-      <w:proofErr w:type="gramStart"/>
       <w:r>
         <w:rPr>
           <w:iCs/>
@@ -5754,7 +5667,6 @@
         </w:rPr>
         <w:t>]</w:t>
       </w:r>
-      <w:proofErr w:type="gramEnd"/>
     </w:p>
     <w:p>
       <w:pPr>
@@ -5848,97 +5760,7 @@
           <w:color w:val="202122"/>
           <w:sz w:val="24"/>
         </w:rPr>
-        <w:t>[</w:t>
-      </w:r>
-      <w:proofErr w:type="spellStart"/>
-      <w:r>
-        <w:rPr>
-          <w:iCs/>
-          <w:color w:val="202122"/>
-          <w:sz w:val="24"/>
-        </w:rPr>
-        <w:t>Pete</w:t>
-      </w:r>
-      <w:proofErr w:type="spellEnd"/>
-      <w:r>
-        <w:rPr>
-          <w:iCs/>
-          <w:color w:val="202122"/>
-          <w:sz w:val="24"/>
-        </w:rPr>
-        <w:t xml:space="preserve">, </w:t>
-      </w:r>
-      <w:proofErr w:type="spellStart"/>
-      <w:r>
-        <w:rPr>
-          <w:iCs/>
-          <w:color w:val="202122"/>
-          <w:sz w:val="24"/>
-        </w:rPr>
-        <w:t>Sue</w:t>
-      </w:r>
-      <w:proofErr w:type="spellEnd"/>
-      <w:r>
-        <w:rPr>
-          <w:iCs/>
-          <w:color w:val="202122"/>
-          <w:sz w:val="24"/>
-        </w:rPr>
-        <w:t xml:space="preserve">, </w:t>
-      </w:r>
-      <w:proofErr w:type="spellStart"/>
-      <w:r>
-        <w:rPr>
-          <w:iCs/>
-          <w:color w:val="202122"/>
-          <w:sz w:val="24"/>
-        </w:rPr>
-        <w:t>Mike</w:t>
-      </w:r>
-      <w:proofErr w:type="spellEnd"/>
-      <w:r>
-        <w:rPr>
-          <w:iCs/>
-          <w:color w:val="202122"/>
-          <w:sz w:val="24"/>
-        </w:rPr>
-        <w:t xml:space="preserve">, </w:t>
-      </w:r>
-      <w:proofErr w:type="spellStart"/>
-      <w:r>
-        <w:rPr>
-          <w:iCs/>
-          <w:color w:val="202122"/>
-          <w:sz w:val="24"/>
-        </w:rPr>
-        <w:t>Sara</w:t>
-      </w:r>
-      <w:proofErr w:type="spellEnd"/>
-      <w:r>
-        <w:rPr>
-          <w:iCs/>
-          <w:color w:val="202122"/>
-          <w:sz w:val="24"/>
-        </w:rPr>
-        <w:t xml:space="preserve">, </w:t>
-      </w:r>
-      <w:proofErr w:type="spellStart"/>
-      <w:r>
-        <w:rPr>
-          <w:iCs/>
-          <w:color w:val="202122"/>
-          <w:sz w:val="24"/>
-        </w:rPr>
-        <w:t>Pete</w:t>
-      </w:r>
-      <w:proofErr w:type="spellEnd"/>
-      <w:r>
-        <w:rPr>
-          <w:iCs/>
-          <w:color w:val="202122"/>
-          <w:sz w:val="24"/>
-        </w:rPr>
-        <w:t>],</w:t>
+        <w:t>[Pete, Sue, Mike, Sara, Pete],</w:t>
       </w:r>
     </w:p>
     <w:p>
@@ -6174,47 +5996,7 @@
           <w:szCs w:val="28"/>
           <w:highlight w:val="white"/>
         </w:rPr>
-        <w:t xml:space="preserve">Результат </w:t>
-      </w:r>
-      <w:proofErr w:type="spellStart"/>
-      <w:r>
-        <w:rPr>
-          <w:iCs/>
-          <w:color w:val="202122"/>
-          <w:szCs w:val="28"/>
-          <w:highlight w:val="white"/>
-        </w:rPr>
-        <w:t>process</w:t>
-      </w:r>
-      <w:proofErr w:type="spellEnd"/>
-      <w:r>
-        <w:rPr>
-          <w:iCs/>
-          <w:color w:val="202122"/>
-          <w:szCs w:val="28"/>
-          <w:highlight w:val="white"/>
-        </w:rPr>
-        <w:t xml:space="preserve"> </w:t>
-      </w:r>
-      <w:proofErr w:type="spellStart"/>
-      <w:r>
-        <w:rPr>
-          <w:iCs/>
-          <w:color w:val="202122"/>
-          <w:szCs w:val="28"/>
-          <w:highlight w:val="white"/>
-        </w:rPr>
-        <w:t>mining</w:t>
-      </w:r>
-      <w:proofErr w:type="spellEnd"/>
-      <w:r>
-        <w:rPr>
-          <w:iCs/>
-          <w:color w:val="202122"/>
-          <w:szCs w:val="28"/>
-          <w:highlight w:val="white"/>
-        </w:rPr>
-        <w:t xml:space="preserve"> зависит от целей анализа и доступных данных в журнале логов. </w:t>
+        <w:t xml:space="preserve">Результат process mining зависит от целей анализа и доступных данных в журнале логов. </w:t>
       </w:r>
     </w:p>
     <w:p>
@@ -7203,18 +6985,8 @@
           <w:color w:val="202122"/>
           <w:szCs w:val="28"/>
         </w:rPr>
-        <w:t xml:space="preserve">Вил Ван Дер </w:t>
-      </w:r>
-      <w:proofErr w:type="spellStart"/>
-      <w:r>
-        <w:rPr>
-          <w:iCs/>
-          <w:color w:val="202122"/>
-          <w:szCs w:val="28"/>
-        </w:rPr>
-        <w:t>Алстом</w:t>
-      </w:r>
-      <w:proofErr w:type="spellEnd"/>
+        <w:t>Вил Ван Дер Алстом</w:t>
+      </w:r>
       <w:r>
         <w:rPr>
           <w:iCs/>
@@ -7383,15 +7155,7 @@
         <w:t>.</w:t>
       </w:r>
       <w:r>
-        <w:t xml:space="preserve"> Обозначается </w:t>
-      </w:r>
-      <w:proofErr w:type="gramStart"/>
-      <w:r>
-        <w:t>A &gt;</w:t>
-      </w:r>
-      <w:proofErr w:type="gramEnd"/>
-      <w:r>
-        <w:t xml:space="preserve"> B</w:t>
+        <w:t xml:space="preserve"> Обозначается A &gt; B</w:t>
       </w:r>
     </w:p>
     <w:p>
@@ -8385,7 +8149,6 @@
       </w:pPr>
       <w:bookmarkStart w:id="69" w:name="_Toc105441767"/>
       <w:bookmarkStart w:id="70" w:name="_Toc105444485"/>
-      <w:proofErr w:type="spellStart"/>
       <w:r>
         <w:rPr>
           <w:iCs/>
@@ -8393,29 +8156,10 @@
           <w:szCs w:val="28"/>
         </w:rPr>
         <w:lastRenderedPageBreak/>
-        <w:t>Fuzzy</w:t>
-      </w:r>
-      <w:proofErr w:type="spellEnd"/>
-      <w:r>
-        <w:rPr>
-          <w:iCs/>
-          <w:color w:val="202122"/>
-          <w:szCs w:val="28"/>
-        </w:rPr>
-        <w:t xml:space="preserve"> </w:t>
-      </w:r>
-      <w:proofErr w:type="spellStart"/>
-      <w:r>
-        <w:rPr>
-          <w:iCs/>
-          <w:color w:val="202122"/>
-          <w:szCs w:val="28"/>
-        </w:rPr>
-        <w:t>miner</w:t>
+        <w:t>Fuzzy miner</w:t>
       </w:r>
       <w:bookmarkEnd w:id="69"/>
       <w:bookmarkEnd w:id="70"/>
-      <w:proofErr w:type="spellEnd"/>
     </w:p>
     <w:p>
       <w:pPr>
@@ -9266,7 +9010,6 @@
           </w:rPr>
           <w:t>.</w:t>
         </w:r>
-        <w:proofErr w:type="spellStart"/>
         <w:r>
           <w:rPr>
             <w:rStyle w:val="a3"/>
@@ -9274,14 +9017,12 @@
           </w:rPr>
           <w:t>loginom</w:t>
         </w:r>
-        <w:proofErr w:type="spellEnd"/>
         <w:r>
           <w:rPr>
             <w:rStyle w:val="a3"/>
           </w:rPr>
           <w:t>.</w:t>
         </w:r>
-        <w:proofErr w:type="spellStart"/>
         <w:r>
           <w:rPr>
             <w:rStyle w:val="a3"/>
@@ -9289,7 +9030,6 @@
           </w:rPr>
           <w:t>ru</w:t>
         </w:r>
-        <w:proofErr w:type="spellEnd"/>
         <w:r>
           <w:rPr>
             <w:rStyle w:val="a3"/>
@@ -9374,13 +9114,7 @@
         <w:rPr>
           <w:lang w:val="en-US"/>
         </w:rPr>
-        <w:t>What are the Top 5 Process Mining Algorithms in 2022?</w:t>
-      </w:r>
-      <w:r>
-        <w:rPr>
-          <w:lang w:val="en-US"/>
-        </w:rPr>
-        <w:t xml:space="preserve"> </w:t>
+        <w:t xml:space="preserve">What are the Top 5 Process Mining Algorithms in 2022? </w:t>
       </w:r>
       <w:r>
         <w:t xml:space="preserve">[Электронный ресурс]. – Режим доступа: </w:t>

</xml_diff>